<commit_message>
changes in proposal grantt v. 4 (format)
</commit_message>
<xml_diff>
--- a/_proposal_grant/2023/_doc/Supplemental material.docx
+++ b/_proposal_grant/2023/_doc/Supplemental material.docx
@@ -327,6 +327,7 @@
           <w:rFonts w:eastAsia="Times New Roman" w:cs="Times New Roman"/>
           <w:color w:val="000000"/>
           <w:szCs w:val="20"/>
+          <w:highlight w:val="yellow"/>
           <w:lang w:eastAsia="es-CL"/>
         </w:rPr>
         <w:t xml:space="preserve">Doctoral Program in Public Health, Institute of Population Health, Faculty of Medicine, Universidad de Chile, </w:t>
@@ -337,6 +338,7 @@
           <w:rFonts w:eastAsia="Times New Roman" w:cs="Times New Roman"/>
           <w:color w:val="000000"/>
           <w:szCs w:val="20"/>
+          <w:highlight w:val="yellow"/>
           <w:lang w:eastAsia="es-CL"/>
         </w:rPr>
         <w:t>Independencia</w:t>
@@ -347,6 +349,7 @@
           <w:rFonts w:eastAsia="Times New Roman" w:cs="Times New Roman"/>
           <w:color w:val="000000"/>
           <w:szCs w:val="20"/>
+          <w:highlight w:val="yellow"/>
           <w:lang w:eastAsia="es-CL"/>
         </w:rPr>
         <w:t xml:space="preserve"> 939, </w:t>
@@ -357,6 +360,7 @@
           <w:rFonts w:eastAsia="Times New Roman" w:cs="Times New Roman"/>
           <w:color w:val="000000"/>
           <w:szCs w:val="20"/>
+          <w:highlight w:val="yellow"/>
           <w:lang w:eastAsia="es-CL"/>
         </w:rPr>
         <w:t>Independencia</w:t>
@@ -367,6 +371,7 @@
           <w:rFonts w:eastAsia="Times New Roman" w:cs="Times New Roman"/>
           <w:color w:val="000000"/>
           <w:szCs w:val="20"/>
+          <w:highlight w:val="yellow"/>
           <w:lang w:eastAsia="es-CL"/>
         </w:rPr>
         <w:t>, Santiago, Chile</w:t>
@@ -455,7 +460,16 @@
           <w:szCs w:val="20"/>
           <w:lang w:val="en-US" w:eastAsia="es-CL"/>
         </w:rPr>
-        <w:t xml:space="preserve"> Society and Health Research Center, </w:t>
+        <w:t xml:space="preserve"> </w:t>
+      </w:r>
+      <w:r>
+        <w:rPr>
+          <w:rFonts w:eastAsia="Times New Roman" w:cs="Times New Roman"/>
+          <w:color w:val="000000"/>
+          <w:szCs w:val="20"/>
+          <w:lang w:val="en-US" w:eastAsia="es-CL"/>
+        </w:rPr>
+        <w:t xml:space="preserve">Associate Professor, Department of Public Health, </w:t>
       </w:r>
       <w:proofErr w:type="spellStart"/>
       <w:r>
@@ -485,7 +499,7 @@
           <w:szCs w:val="20"/>
           <w:lang w:val="en-US" w:eastAsia="es-CL"/>
         </w:rPr>
-        <w:t>Ciencias</w:t>
+        <w:t>Medicina</w:t>
       </w:r>
       <w:proofErr w:type="spellEnd"/>
       <w:r>
@@ -495,7 +509,7 @@
           <w:szCs w:val="20"/>
           <w:lang w:val="en-US" w:eastAsia="es-CL"/>
         </w:rPr>
-        <w:t xml:space="preserve"> </w:t>
+        <w:t xml:space="preserve"> y </w:t>
       </w:r>
       <w:proofErr w:type="spellStart"/>
       <w:r>
@@ -505,7 +519,7 @@
           <w:szCs w:val="20"/>
           <w:lang w:val="en-US" w:eastAsia="es-CL"/>
         </w:rPr>
-        <w:t>Sociales</w:t>
+        <w:t>Ciencia</w:t>
       </w:r>
       <w:proofErr w:type="spellEnd"/>
       <w:r>
@@ -515,7 +529,16 @@
           <w:szCs w:val="20"/>
           <w:lang w:val="en-US" w:eastAsia="es-CL"/>
         </w:rPr>
-        <w:t xml:space="preserve"> y Artes, Universidad Mayor, Santiago, Chile.</w:t>
+        <w:t>, Universidad San Sebastian, Chile</w:t>
+      </w:r>
+      <w:r>
+        <w:rPr>
+          <w:rFonts w:eastAsia="Times New Roman" w:cs="Times New Roman"/>
+          <w:color w:val="000000"/>
+          <w:szCs w:val="20"/>
+          <w:lang w:val="en-US" w:eastAsia="es-CL"/>
+        </w:rPr>
+        <w:t>.</w:t>
       </w:r>
     </w:p>
     <w:p>
@@ -2102,6 +2125,7 @@
         <w:t xml:space="preserve">the AIC (Akaike Information Criterion) and tests for proportional </w:t>
       </w:r>
       <w:commentRangeStart w:id="5"/>
+      <w:commentRangeStart w:id="6"/>
       <w:r>
         <w:rPr>
           <w:lang w:val="en-US"/>
@@ -2116,6 +2140,15 @@
           <w:lang w:val="es-CL" w:eastAsia="es-ES_tradnl"/>
         </w:rPr>
         <w:commentReference w:id="5"/>
+      </w:r>
+      <w:commentRangeEnd w:id="6"/>
+      <w:r>
+        <w:rPr>
+          <w:rStyle w:val="Refdecomentario"/>
+          <w:rFonts w:ascii="Times New Roman" w:eastAsia="Times New Roman" w:hAnsi="Times New Roman" w:cs="Times New Roman"/>
+          <w:lang w:val="es-CL" w:eastAsia="es-ES_tradnl"/>
+        </w:rPr>
+        <w:commentReference w:id="6"/>
       </w:r>
       <w:r>
         <w:rPr>
@@ -2187,7 +2220,7 @@
     <w:p>
       <w:pPr>
         <w:spacing w:after="0" w:line="240" w:lineRule="auto"/>
-        <w:ind w:firstLine="720"/>
+        <w:ind w:left="709" w:firstLine="11"/>
         <w:jc w:val="left"/>
         <w:rPr>
           <w:b/>
@@ -2202,7 +2235,31 @@
           <w:shd w:val="clear" w:color="auto" w:fill="FFFFFF"/>
         </w:rPr>
         <w:lastRenderedPageBreak/>
-        <w:t>Table S1. Specifications of the treatment (visit) process, in Hazard Ratios (HR)</w:t>
+        <w:t>Table S</w:t>
+      </w:r>
+      <w:r>
+        <w:rPr>
+          <w:b/>
+          <w:bCs/>
+          <w:shd w:val="clear" w:color="auto" w:fill="FFFFFF"/>
+        </w:rPr>
+        <w:t>2</w:t>
+      </w:r>
+      <w:r>
+        <w:rPr>
+          <w:b/>
+          <w:bCs/>
+          <w:shd w:val="clear" w:color="auto" w:fill="FFFFFF"/>
+        </w:rPr>
+        <w:t>. Specifications of the treatment (visit) process, in Hazard Ratios (HR)</w:t>
+      </w:r>
+      <w:r>
+        <w:rPr>
+          <w:b/>
+          <w:bCs/>
+          <w:shd w:val="clear" w:color="auto" w:fill="FFFFFF"/>
+        </w:rPr>
+        <w:t xml:space="preserve"> and under different lagged variables scenarios</w:t>
       </w:r>
     </w:p>
     <w:p>
@@ -4901,7 +4958,23 @@
           <w:shd w:val="clear" w:color="auto" w:fill="FFFFFF"/>
         </w:rPr>
         <w:lastRenderedPageBreak/>
-        <w:t xml:space="preserve">Table S2. </w:t>
+        <w:t>Table S</w:t>
+      </w:r>
+      <w:r>
+        <w:rPr>
+          <w:b/>
+          <w:bCs/>
+          <w:shd w:val="clear" w:color="auto" w:fill="FFFFFF"/>
+        </w:rPr>
+        <w:t>3</w:t>
+      </w:r>
+      <w:r>
+        <w:rPr>
+          <w:b/>
+          <w:bCs/>
+          <w:shd w:val="clear" w:color="auto" w:fill="FFFFFF"/>
+        </w:rPr>
+        <w:t xml:space="preserve">. </w:t>
       </w:r>
       <w:r>
         <w:rPr>
@@ -7225,18 +7298,18 @@
       <w:r>
         <w:t>was selected based on this comparison. This approach highlights the methodology used to ascertain the presence of overdispersion and to determine the most suitable statistical model for handling such data deviations</w:t>
       </w:r>
-      <w:commentRangeStart w:id="6"/>
+      <w:commentRangeStart w:id="7"/>
       <w:r>
         <w:t>.</w:t>
       </w:r>
-      <w:commentRangeEnd w:id="6"/>
+      <w:commentRangeEnd w:id="7"/>
       <w:r>
         <w:rPr>
           <w:rStyle w:val="Refdecomentario"/>
           <w:rFonts w:ascii="Times New Roman" w:eastAsia="Times New Roman" w:hAnsi="Times New Roman" w:cs="Times New Roman"/>
           <w:lang w:val="es-CL" w:eastAsia="es-ES_tradnl"/>
         </w:rPr>
-        <w:commentReference w:id="6"/>
+        <w:commentReference w:id="7"/>
       </w:r>
     </w:p>
     <w:p>
@@ -7253,7 +7326,21 @@
           <w:b/>
           <w:bCs/>
         </w:rPr>
-        <w:t xml:space="preserve">Table S3. </w:t>
+        <w:t>Table S</w:t>
+      </w:r>
+      <w:r>
+        <w:rPr>
+          <w:b/>
+          <w:bCs/>
+        </w:rPr>
+        <w:t>4</w:t>
+      </w:r>
+      <w:r>
+        <w:rPr>
+          <w:b/>
+          <w:bCs/>
+        </w:rPr>
+        <w:t xml:space="preserve">. </w:t>
       </w:r>
       <w:r>
         <w:rPr>
@@ -21250,23 +21337,6 @@
         </w:rPr>
         <w:t>, Occupational status (inactive and unemployed), Primary substance at admission to treatment (Cocaine hydrochloride, cocaine base paste, marijuana, alcohol).</w:t>
       </w:r>
-      <w:r>
-        <w:t xml:space="preserve"> </w:t>
-      </w:r>
-    </w:p>
-    <w:p>
-      <w:pPr>
-        <w:ind w:left="709" w:right="-2"/>
-        <w:rPr>
-          <w:shd w:val="clear" w:color="auto" w:fill="FFFFFF"/>
-          <w:lang w:val="en-US"/>
-        </w:rPr>
-      </w:pPr>
-    </w:p>
-    <w:p>
-      <w:pPr>
-        <w:ind w:right="-2"/>
-      </w:pPr>
     </w:p>
     <w:sectPr>
       <w:pgSz w:w="15840" w:h="12240" w:orient="landscape"/>
@@ -21426,7 +21496,84 @@
       </w:r>
     </w:p>
   </w:comment>
-  <w:comment w:id="6" w:author="Andrés González Santa Cruz" w:date="2024-05-14T11:07:00Z" w:initials="AG">
+  <w:comment w:id="6" w:author="Andrés González Santa Cruz" w:date="2024-05-19T21:59:00Z" w:initials="AG">
+    <w:p>
+      <w:pPr>
+        <w:spacing w:line="240" w:lineRule="auto"/>
+        <w:jc w:val="left"/>
+        <w:rPr>
+          <w:rFonts w:ascii="Times New Roman" w:eastAsia="Times New Roman" w:hAnsi="Times New Roman" w:cs="Times New Roman"/>
+          <w:sz w:val="24"/>
+          <w:szCs w:val="24"/>
+          <w:lang w:val="en-US" w:eastAsia="es-CL"/>
+        </w:rPr>
+      </w:pPr>
+      <w:r>
+        <w:rPr>
+          <w:rStyle w:val="Refdecomentario"/>
+        </w:rPr>
+        <w:annotationRef/>
+      </w:r>
+      <w:r>
+        <w:rPr>
+          <w:rFonts w:ascii="Times New Roman" w:eastAsia="Times New Roman" w:hAnsi="Times New Roman" w:cs="Times New Roman"/>
+          <w:sz w:val="24"/>
+          <w:szCs w:val="24"/>
+          <w:lang w:val="en-US" w:eastAsia="es-CL"/>
+        </w:rPr>
+        <w:t xml:space="preserve">Zhang, Z., Reinikainen, J., Adeleke, K. A., Pieterse, M. E., &amp; M. Groothuis-Oudshoorn, C. G. (2018). Time-varying covariates and coefficients in Cox regression models. </w:t>
+      </w:r>
+      <w:r>
+        <w:rPr>
+          <w:rFonts w:ascii="Times New Roman" w:eastAsia="Times New Roman" w:hAnsi="Times New Roman" w:cs="Times New Roman"/>
+          <w:i/>
+          <w:iCs/>
+          <w:sz w:val="24"/>
+          <w:szCs w:val="24"/>
+          <w:lang w:val="en-US" w:eastAsia="es-CL"/>
+        </w:rPr>
+        <w:t>Annals of Translational Medicine</w:t>
+      </w:r>
+      <w:r>
+        <w:rPr>
+          <w:rFonts w:ascii="Times New Roman" w:eastAsia="Times New Roman" w:hAnsi="Times New Roman" w:cs="Times New Roman"/>
+          <w:sz w:val="24"/>
+          <w:szCs w:val="24"/>
+          <w:lang w:val="en-US" w:eastAsia="es-CL"/>
+        </w:rPr>
+        <w:t xml:space="preserve">, </w:t>
+      </w:r>
+      <w:r>
+        <w:rPr>
+          <w:rFonts w:ascii="Times New Roman" w:eastAsia="Times New Roman" w:hAnsi="Times New Roman" w:cs="Times New Roman"/>
+          <w:i/>
+          <w:iCs/>
+          <w:sz w:val="24"/>
+          <w:szCs w:val="24"/>
+          <w:lang w:val="en-US" w:eastAsia="es-CL"/>
+        </w:rPr>
+        <w:t>6</w:t>
+      </w:r>
+      <w:r>
+        <w:rPr>
+          <w:rFonts w:ascii="Times New Roman" w:eastAsia="Times New Roman" w:hAnsi="Times New Roman" w:cs="Times New Roman"/>
+          <w:sz w:val="24"/>
+          <w:szCs w:val="24"/>
+          <w:lang w:val="en-US" w:eastAsia="es-CL"/>
+        </w:rPr>
+        <w:t>(7). https://doi.org/10.21037/atm.2018.02.12</w:t>
+      </w:r>
+    </w:p>
+    <w:p>
+      <w:pPr>
+        <w:pStyle w:val="Textocomentario"/>
+        <w:rPr>
+          <w:lang w:val="en-US"/>
+        </w:rPr>
+      </w:pPr>
+    </w:p>
+  </w:comment>
+  <w:comment w:id="7" w:author="Andrés González Santa Cruz" w:date="2024-05-14T11:07:00Z" w:initials="AG">
     <w:p>
       <w:pPr>
         <w:pStyle w:val="Textocomentario"/>
@@ -21462,6 +21609,7 @@
   <w15:commentEx w15:paraId="4CD4AFB9" w15:done="0"/>
   <w15:commentEx w15:paraId="4496A22B" w15:done="0"/>
   <w15:commentEx w15:paraId="61D82981" w15:done="0"/>
+  <w15:commentEx w15:paraId="31AB0942" w15:paraIdParent="61D82981" w15:done="0"/>
   <w15:commentEx w15:paraId="6CC75D91" w15:done="0"/>
 </w15:commentsEx>
 </file>
@@ -21471,6 +21619,7 @@
   <w16cex:commentExtensible w16cex:durableId="052C07ED" w16cex:dateUtc="2024-05-17T03:20:00Z"/>
   <w16cex:commentExtensible w16cex:durableId="00829E6E" w16cex:dateUtc="2024-05-14T16:25:00Z"/>
   <w16cex:commentExtensible w16cex:durableId="55534B79" w16cex:dateUtc="2024-05-14T16:57:00Z"/>
+  <w16cex:commentExtensible w16cex:durableId="403E5593" w16cex:dateUtc="2024-05-20T01:59:00Z"/>
   <w16cex:commentExtensible w16cex:durableId="6D244ED1" w16cex:dateUtc="2024-05-14T15:07:00Z"/>
 </w16cex:commentsExtensible>
 </file>
@@ -21480,6 +21629,7 @@
   <w16cid:commentId w16cid:paraId="4CD4AFB9" w16cid:durableId="052C07ED"/>
   <w16cid:commentId w16cid:paraId="4496A22B" w16cid:durableId="00829E6E"/>
   <w16cid:commentId w16cid:paraId="61D82981" w16cid:durableId="55534B79"/>
+  <w16cid:commentId w16cid:paraId="31AB0942" w16cid:durableId="403E5593"/>
   <w16cid:commentId w16cid:paraId="6CC75D91" w16cid:durableId="6D244ED1"/>
 </w16cid:commentsIds>
 </file>

</xml_diff>